<commit_message>
Corrected curvature annotation to meters
Curvature annotation now reads in meters by dividing pixels to standard road dimensions.

Also reduces distortion within image pipeline by using the chessboard images in the test file provided.
</commit_message>
<xml_diff>
--- a/writeup.docx
+++ b/writeup.docx
@@ -1845,15 +1845,26 @@
           <w:szCs w:val="24"/>
         </w:rPr>
       </w:pPr>
+    </w:p>
+    <w:p>
+      <w:pPr>
+        <w:spacing w:after="240" w:line="240" w:lineRule="auto"/>
+        <w:rPr>
+          <w:rFonts w:ascii="Segoe UI" w:eastAsia="Times New Roman" w:hAnsi="Segoe UI" w:cs="Segoe UI"/>
+          <w:color w:val="24292E"/>
+          <w:sz w:val="24"/>
+          <w:szCs w:val="24"/>
+        </w:rPr>
+      </w:pPr>
       <w:r>
         <w:rPr>
           <w:noProof/>
         </w:rPr>
         <w:drawing>
-          <wp:inline distT="0" distB="0" distL="0" distR="0" wp14:anchorId="7128216A" wp14:editId="19618B3B">
-            <wp:extent cx="5834743" cy="2883335"/>
+          <wp:inline distT="0" distB="0" distL="0" distR="0" wp14:anchorId="11A873EA" wp14:editId="75242D8A">
+            <wp:extent cx="5981700" cy="3131531"/>
             <wp:effectExtent l="0" t="0" r="0" b="0"/>
-            <wp:docPr id="1" name="Picture 1"/>
+            <wp:docPr id="3" name="Picture 3"/>
             <wp:cNvGraphicFramePr>
               <a:graphicFrameLocks xmlns:a="http://schemas.openxmlformats.org/drawingml/2006/main" noChangeAspect="1"/>
             </wp:cNvGraphicFramePr>
@@ -1873,7 +1884,7 @@
                   <pic:spPr>
                     <a:xfrm>
                       <a:off x="0" y="0"/>
-                      <a:ext cx="5844136" cy="2887977"/>
+                      <a:ext cx="5986577" cy="3134084"/>
                     </a:xfrm>
                     <a:prstGeom prst="rect">
                       <a:avLst/>
@@ -1885,6 +1896,8 @@
           </wp:inline>
         </w:drawing>
       </w:r>
+      <w:bookmarkStart w:id="0" w:name="_GoBack"/>
+      <w:bookmarkEnd w:id="0"/>
     </w:p>
     <w:p>
       <w:pPr>
@@ -1902,7 +1915,7 @@
           <w:szCs w:val="24"/>
         </w:rPr>
         <w:pict>
-          <v:rect id="_x0000_i1033" style="width:0;height:3pt" o:hralign="center" o:hrstd="t" o:hrnoshade="t" o:hr="t" fillcolor="#24292e" stroked="f"/>
+          <v:rect id="_x0000_i1027" style="width:0;height:3pt" o:hralign="center" o:hrstd="t" o:hrnoshade="t" o:hr="t" fillcolor="#24292e" stroked="f"/>
         </w:pict>
       </w:r>
     </w:p>
@@ -1961,7 +1974,7 @@
           <w:szCs w:val="24"/>
         </w:rPr>
         <w:pict>
-          <v:rect id="_x0000_i1034" style="width:0;height:3pt" o:hralign="center" o:hrstd="t" o:hrnoshade="t" o:hr="t" fillcolor="#24292e" stroked="f"/>
+          <v:rect id="_x0000_i1028" style="width:0;height:3pt" o:hralign="center" o:hrstd="t" o:hrnoshade="t" o:hr="t" fillcolor="#24292e" stroked="f"/>
         </w:pict>
       </w:r>
     </w:p>
@@ -1980,7 +1993,6 @@
         <w:pStyle w:val="Heading2"/>
       </w:pPr>
       <w:r>
-        <w:lastRenderedPageBreak/>
         <w:t>Discussion</w:t>
       </w:r>
     </w:p>
@@ -2105,8 +2117,6 @@
           </wp:inline>
         </w:drawing>
       </w:r>
-      <w:bookmarkStart w:id="0" w:name="_GoBack"/>
-      <w:bookmarkEnd w:id="0"/>
     </w:p>
     <w:p>
       <w:pPr>
@@ -2144,6 +2154,7 @@
     </w:p>
     <w:p>
       <w:r>
+        <w:lastRenderedPageBreak/>
         <w:t>What if we go through a construction zone and lane markers are suddenly gone, or change into a different color/style than what the model is used to? It could fail to detect and jump around erratically. We could possibly train a confidence level in the lane detection, and use fallbacks when it goes below a certain threshold.</w:t>
       </w:r>
     </w:p>
@@ -3385,7 +3396,7 @@
 </file>
 
 <file path=customXml/itemProps1.xml><?xml version="1.0" encoding="utf-8"?>
-<ds:datastoreItem xmlns:ds="http://schemas.openxmlformats.org/officeDocument/2006/customXml" ds:itemID="{450B5F91-DDB1-47C0-A484-4722E38329ED}">
+<ds:datastoreItem xmlns:ds="http://schemas.openxmlformats.org/officeDocument/2006/customXml" ds:itemID="{1E626D1A-102C-4678-89EF-1B965CBB95DD}">
   <ds:schemaRefs>
     <ds:schemaRef ds:uri="http://schemas.openxmlformats.org/officeDocument/2006/bibliography"/>
   </ds:schemaRefs>

</xml_diff>